<commit_message>
updated XDTools and report
</commit_message>
<xml_diff>
--- a/related work/Responsive Testing Tools.docx
+++ b/related work/Responsive Testing Tools.docx
@@ -945,19 +945,39 @@
         <w:pStyle w:val="Heading3"/>
       </w:pPr>
       <w:r>
-        <w:t>Advantages</w:t>
-      </w:r>
-    </w:p>
-    <w:p>
-      <w:pPr>
-        <w:pStyle w:val="ListParagraph"/>
-        <w:numPr>
-          <w:ilvl w:val="0"/>
-          <w:numId w:val="1"/>
-        </w:numPr>
-      </w:pPr>
-      <w:r>
-        <w:t>Synchronous navigation (?) between pages</w:t>
+        <w:t>Disadvantages</w:t>
+      </w:r>
+    </w:p>
+    <w:p>
+      <w:pPr>
+        <w:pStyle w:val="ListParagraph"/>
+        <w:numPr>
+          <w:ilvl w:val="0"/>
+          <w:numId w:val="1"/>
+        </w:numPr>
+      </w:pPr>
+      <w:r>
+        <w:t>Only URL changes are synchronized</w:t>
+      </w:r>
+    </w:p>
+    <w:p>
+      <w:pPr>
+        <w:pStyle w:val="ListParagraph"/>
+        <w:numPr>
+          <w:ilvl w:val="0"/>
+          <w:numId w:val="1"/>
+        </w:numPr>
+      </w:pPr>
+      <w:r>
+        <w:t>Real devices required for testing</w:t>
+      </w:r>
+    </w:p>
+    <w:p>
+      <w:pPr>
+        <w:pStyle w:val="Heading2"/>
+      </w:pPr>
+      <w:r>
+        <w:t>BrowserSync</w:t>
       </w:r>
     </w:p>
     <w:p>
@@ -965,46 +985,6 @@
         <w:pStyle w:val="Heading3"/>
       </w:pPr>
       <w:r>
-        <w:t>Disadvantages</w:t>
-      </w:r>
-    </w:p>
-    <w:p>
-      <w:pPr>
-        <w:pStyle w:val="ListParagraph"/>
-        <w:numPr>
-          <w:ilvl w:val="0"/>
-          <w:numId w:val="1"/>
-        </w:numPr>
-      </w:pPr>
-      <w:r>
-        <w:t>Only URL changes are synchronized</w:t>
-      </w:r>
-    </w:p>
-    <w:p>
-      <w:pPr>
-        <w:pStyle w:val="ListParagraph"/>
-        <w:numPr>
-          <w:ilvl w:val="0"/>
-          <w:numId w:val="1"/>
-        </w:numPr>
-      </w:pPr>
-      <w:r>
-        <w:t>Real devices required for testing</w:t>
-      </w:r>
-    </w:p>
-    <w:p>
-      <w:pPr>
-        <w:pStyle w:val="Heading2"/>
-      </w:pPr>
-      <w:r>
-        <w:t>BrowserSync</w:t>
-      </w:r>
-    </w:p>
-    <w:p>
-      <w:pPr>
-        <w:pStyle w:val="Heading3"/>
-      </w:pPr>
-      <w:r>
         <w:t>Features</w:t>
       </w:r>
     </w:p>
@@ -1017,149 +997,152 @@
         </w:numPr>
       </w:pPr>
       <w:r>
-        <w:t>Remote debugging of HTML and CSs</w:t>
-      </w:r>
-    </w:p>
-    <w:p>
-      <w:pPr>
-        <w:pStyle w:val="ListParagraph"/>
-        <w:numPr>
-          <w:ilvl w:val="0"/>
-          <w:numId w:val="1"/>
-        </w:numPr>
-      </w:pPr>
-      <w:r>
-        <w:t>Add CSS outlines/box shadows to all elements, add CSS grid overlay</w:t>
-      </w:r>
-    </w:p>
-    <w:p>
-      <w:pPr>
-        <w:pStyle w:val="ListParagraph"/>
-        <w:numPr>
-          <w:ilvl w:val="0"/>
-          <w:numId w:val="1"/>
-        </w:numPr>
-      </w:pPr>
-      <w:r>
-        <w:t>Synchronize clicks, scrolls, form submits, form inputs and form toggles</w:t>
-      </w:r>
-    </w:p>
-    <w:p>
-      <w:pPr>
-        <w:pStyle w:val="ListParagraph"/>
-        <w:numPr>
-          <w:ilvl w:val="0"/>
-          <w:numId w:val="1"/>
-        </w:numPr>
-      </w:pPr>
-      <w:r>
-        <w:t>Reload all browsers</w:t>
-      </w:r>
-    </w:p>
-    <w:p>
-      <w:pPr>
-        <w:pStyle w:val="ListParagraph"/>
-        <w:numPr>
-          <w:ilvl w:val="0"/>
-          <w:numId w:val="1"/>
-        </w:numPr>
-      </w:pPr>
-      <w:r>
-        <w:t>Automatically reload when files are changed</w:t>
-      </w:r>
-    </w:p>
-    <w:p>
-      <w:pPr>
-        <w:pStyle w:val="ListParagraph"/>
-        <w:numPr>
-          <w:ilvl w:val="0"/>
-          <w:numId w:val="1"/>
-        </w:numPr>
-      </w:pPr>
-      <w:r>
-        <w:t>Network throttle</w:t>
-      </w:r>
-    </w:p>
-    <w:p>
-      <w:pPr>
-        <w:pStyle w:val="Heading3"/>
-      </w:pPr>
-      <w:r>
-        <w:t>Advantages</w:t>
-      </w:r>
-    </w:p>
-    <w:p>
-      <w:pPr>
-        <w:pStyle w:val="ListParagraph"/>
-        <w:numPr>
-          <w:ilvl w:val="0"/>
-          <w:numId w:val="1"/>
-        </w:numPr>
-      </w:pPr>
-      <w:r>
-        <w:t>All interactions can be synchronized</w:t>
-      </w:r>
-    </w:p>
-    <w:p>
-      <w:pPr>
-        <w:pStyle w:val="ListParagraph"/>
-        <w:numPr>
-          <w:ilvl w:val="0"/>
-          <w:numId w:val="1"/>
-        </w:numPr>
-      </w:pPr>
-      <w:r>
-        <w:t>Automatic reloading</w:t>
-      </w:r>
-    </w:p>
-    <w:p>
-      <w:pPr>
-        <w:pStyle w:val="ListParagraph"/>
-        <w:numPr>
-          <w:ilvl w:val="0"/>
-          <w:numId w:val="1"/>
-        </w:numPr>
-      </w:pPr>
-      <w:r>
-        <w:t>Emulate network conditions</w:t>
-      </w:r>
-    </w:p>
-    <w:p>
-      <w:pPr>
-        <w:pStyle w:val="ListParagraph"/>
-        <w:numPr>
-          <w:ilvl w:val="0"/>
-          <w:numId w:val="1"/>
-        </w:numPr>
-      </w:pPr>
-      <w:r>
-        <w:t>Highlight CSS elements by adding outlines</w:t>
-      </w:r>
-    </w:p>
-    <w:p>
-      <w:pPr>
-        <w:pStyle w:val="Heading3"/>
-      </w:pPr>
-      <w:r>
-        <w:t>Disadvantages</w:t>
-      </w:r>
-    </w:p>
-    <w:p>
-      <w:pPr>
-        <w:pStyle w:val="ListParagraph"/>
-        <w:numPr>
-          <w:ilvl w:val="0"/>
-          <w:numId w:val="1"/>
-        </w:numPr>
-      </w:pPr>
-      <w:r>
-        <w:t>R</w:t>
-      </w:r>
-      <w:r>
-        <w:t>equires a special code snippet i</w:t>
+        <w:t xml:space="preserve">Remote </w:t>
+      </w:r>
+      <w:r>
+        <w:t>debugging of HTML and CSS</w:t>
       </w:r>
       <w:bookmarkStart w:id="0" w:name="_GoBack"/>
       <w:bookmarkEnd w:id="0"/>
+    </w:p>
+    <w:p>
+      <w:pPr>
+        <w:pStyle w:val="ListParagraph"/>
+        <w:numPr>
+          <w:ilvl w:val="0"/>
+          <w:numId w:val="1"/>
+        </w:numPr>
+      </w:pPr>
+      <w:r>
+        <w:t>Add CSS outlines/box shadows to all elements, add CSS grid overlay</w:t>
+      </w:r>
+    </w:p>
+    <w:p>
+      <w:pPr>
+        <w:pStyle w:val="ListParagraph"/>
+        <w:numPr>
+          <w:ilvl w:val="0"/>
+          <w:numId w:val="1"/>
+        </w:numPr>
+      </w:pPr>
+      <w:r>
+        <w:t>Synchronize clicks, scrolls, form submits, form inputs and form toggles</w:t>
+      </w:r>
+    </w:p>
+    <w:p>
+      <w:pPr>
+        <w:pStyle w:val="ListParagraph"/>
+        <w:numPr>
+          <w:ilvl w:val="0"/>
+          <w:numId w:val="1"/>
+        </w:numPr>
+      </w:pPr>
+      <w:r>
+        <w:t>Reload all browsers</w:t>
+      </w:r>
+    </w:p>
+    <w:p>
+      <w:pPr>
+        <w:pStyle w:val="ListParagraph"/>
+        <w:numPr>
+          <w:ilvl w:val="0"/>
+          <w:numId w:val="1"/>
+        </w:numPr>
+      </w:pPr>
+      <w:r>
+        <w:t>Automatically reload when files are changed</w:t>
+      </w:r>
+    </w:p>
+    <w:p>
+      <w:pPr>
+        <w:pStyle w:val="ListParagraph"/>
+        <w:numPr>
+          <w:ilvl w:val="0"/>
+          <w:numId w:val="1"/>
+        </w:numPr>
+      </w:pPr>
+      <w:r>
+        <w:t>Network throttle</w:t>
+      </w:r>
+    </w:p>
+    <w:p>
+      <w:pPr>
+        <w:pStyle w:val="Heading3"/>
+      </w:pPr>
+      <w:r>
+        <w:t>Advantages</w:t>
+      </w:r>
+    </w:p>
+    <w:p>
+      <w:pPr>
+        <w:pStyle w:val="ListParagraph"/>
+        <w:numPr>
+          <w:ilvl w:val="0"/>
+          <w:numId w:val="1"/>
+        </w:numPr>
+      </w:pPr>
+      <w:r>
+        <w:t>All interactions can be synchronized</w:t>
+      </w:r>
+    </w:p>
+    <w:p>
+      <w:pPr>
+        <w:pStyle w:val="ListParagraph"/>
+        <w:numPr>
+          <w:ilvl w:val="0"/>
+          <w:numId w:val="1"/>
+        </w:numPr>
+      </w:pPr>
+      <w:r>
+        <w:t>Automatic reloading</w:t>
+      </w:r>
+    </w:p>
+    <w:p>
+      <w:pPr>
+        <w:pStyle w:val="ListParagraph"/>
+        <w:numPr>
+          <w:ilvl w:val="0"/>
+          <w:numId w:val="1"/>
+        </w:numPr>
+      </w:pPr>
+      <w:r>
+        <w:t>Emulate network conditions</w:t>
+      </w:r>
+    </w:p>
+    <w:p>
+      <w:pPr>
+        <w:pStyle w:val="ListParagraph"/>
+        <w:numPr>
+          <w:ilvl w:val="0"/>
+          <w:numId w:val="1"/>
+        </w:numPr>
+      </w:pPr>
+      <w:r>
+        <w:t>Highlight CSS elements by adding outlines</w:t>
+      </w:r>
+    </w:p>
+    <w:p>
+      <w:pPr>
+        <w:pStyle w:val="Heading3"/>
+      </w:pPr>
+      <w:r>
+        <w:t>Disadvantages</w:t>
+      </w:r>
+    </w:p>
+    <w:p>
+      <w:pPr>
+        <w:pStyle w:val="ListParagraph"/>
+        <w:numPr>
+          <w:ilvl w:val="0"/>
+          <w:numId w:val="1"/>
+        </w:numPr>
+      </w:pPr>
+      <w:r>
+        <w:t>R</w:t>
+      </w:r>
+      <w:r>
+        <w:t>equires a special code snippet i</w:t>
+      </w:r>
       <w:r>
         <w:t>n HTML pages</w:t>
       </w:r>
@@ -1273,15 +1256,15 @@
         </w:numPr>
       </w:pPr>
       <w:r>
+        <w:t>Remote HTML and CSS debugging using weinre</w:t>
+      </w:r>
+    </w:p>
+    <w:p>
+      <w:pPr>
+        <w:pStyle w:val="Heading3"/>
+      </w:pPr>
+      <w:r>
         <w:lastRenderedPageBreak/>
-        <w:t>Remote HTML and CSS debugging using weinre</w:t>
-      </w:r>
-    </w:p>
-    <w:p>
-      <w:pPr>
-        <w:pStyle w:val="Heading3"/>
-      </w:pPr>
-      <w:r>
         <w:t>Advantages</w:t>
       </w:r>
     </w:p>
@@ -1566,7 +1549,7 @@
 
 <file path=word/numbering.xml><?xml version="1.0" encoding="utf-8"?>
 <w:numbering xmlns:wpc="http://schemas.microsoft.com/office/word/2010/wordprocessingCanvas" xmlns:mc="http://schemas.openxmlformats.org/markup-compatibility/2006" xmlns:o="urn:schemas-microsoft-com:office:office" xmlns:r="http://schemas.openxmlformats.org/officeDocument/2006/relationships" xmlns:m="http://schemas.openxmlformats.org/officeDocument/2006/math" xmlns:v="urn:schemas-microsoft-com:vml" xmlns:wp14="http://schemas.microsoft.com/office/word/2010/wordprocessingDrawing" xmlns:wp="http://schemas.openxmlformats.org/drawingml/2006/wordprocessingDrawing" xmlns:w10="urn:schemas-microsoft-com:office:word" xmlns:w="http://schemas.openxmlformats.org/wordprocessingml/2006/main" xmlns:w14="http://schemas.microsoft.com/office/word/2010/wordml" xmlns:w15="http://schemas.microsoft.com/office/word/2012/wordml" xmlns:wpg="http://schemas.microsoft.com/office/word/2010/wordprocessingGroup" xmlns:wpi="http://schemas.microsoft.com/office/word/2010/wordprocessingInk" xmlns:wne="http://schemas.microsoft.com/office/word/2006/wordml" xmlns:wps="http://schemas.microsoft.com/office/word/2010/wordprocessingShape" mc:Ignorable="w14 w15 wp14">
-  <w:abstractNum w:abstractNumId="0">
+  <w:abstractNum w:abstractNumId="0" w15:restartNumberingAfterBreak="0">
     <w:nsid w:val="370F77B7"/>
     <w:multiLevelType w:val="hybridMultilevel"/>
     <w:tmpl w:val="38C42B5E"/>
@@ -1678,7 +1661,7 @@
       </w:rPr>
     </w:lvl>
   </w:abstractNum>
-  <w:abstractNum w:abstractNumId="1">
+  <w:abstractNum w:abstractNumId="1" w15:restartNumberingAfterBreak="0">
     <w:nsid w:val="78193A51"/>
     <w:multiLevelType w:val="hybridMultilevel"/>
     <w:tmpl w:val="BB4A9036"/>

</xml_diff>